<commit_message>
update cv, service and awards
</commit_message>
<xml_diff>
--- a/files/KeLi_Resume.docx
+++ b/files/KeLi_Resume.docx
@@ -1,6 +1,6 @@
 
 <file path=word/document.xml><?xml version="1.0" encoding="utf-8"?>
-<w:document xmlns:wpc="http://schemas.microsoft.com/office/word/2010/wordprocessingCanvas" xmlns:cx="http://schemas.microsoft.com/office/drawing/2014/chartex" xmlns:cx1="http://schemas.microsoft.com/office/drawing/2015/9/8/chartex" xmlns:cx2="http://schemas.microsoft.com/office/drawing/2015/10/21/chartex" xmlns:cx3="http://schemas.microsoft.com/office/drawing/2016/5/9/chartex" xmlns:cx4="http://schemas.microsoft.com/office/drawing/2016/5/10/chartex" xmlns:cx5="http://schemas.microsoft.com/office/drawing/2016/5/11/chartex" xmlns:cx6="http://schemas.microsoft.com/office/drawing/2016/5/12/chartex" xmlns:cx7="http://schemas.microsoft.com/office/drawing/2016/5/13/chartex" xmlns:cx8="http://schemas.microsoft.com/office/drawing/2016/5/14/chartex" xmlns:mc="http://schemas.openxmlformats.org/markup-compatibility/2006" xmlns:aink="http://schemas.microsoft.com/office/drawing/2016/ink" xmlns:am3d="http://schemas.microsoft.com/office/drawing/2017/model3d" xmlns:o="urn:schemas-microsoft-com:office:office" xmlns:oel="http://schemas.microsoft.com/office/2019/extlst" xmlns:r="http://schemas.openxmlformats.org/officeDocument/2006/relationships" xmlns:m="http://schemas.openxmlformats.org/officeDocument/2006/math" xmlns:v="urn:schemas-microsoft-com:vml" xmlns:wp14="http://schemas.microsoft.com/office/word/2010/wordprocessingDrawing" xmlns:wp="http://schemas.openxmlformats.org/drawingml/2006/wordprocessingDrawing" xmlns:w10="urn:schemas-microsoft-com:office:word" xmlns:w="http://schemas.openxmlformats.org/wordprocessingml/2006/main" xmlns:w14="http://schemas.microsoft.com/office/word/2010/wordml" xmlns:w15="http://schemas.microsoft.com/office/word/2012/wordml" xmlns:w16cex="http://schemas.microsoft.com/office/word/2018/wordml/cex" xmlns:w16cid="http://schemas.microsoft.com/office/word/2016/wordml/cid" xmlns:w16="http://schemas.microsoft.com/office/word/2018/wordml" xmlns:w16du="http://schemas.microsoft.com/office/word/2023/wordml/word16du" xmlns:w16sdtdh="http://schemas.microsoft.com/office/word/2020/wordml/sdtdatahash" xmlns:w16se="http://schemas.microsoft.com/office/word/2015/wordml/symex" xmlns:wpg="http://schemas.microsoft.com/office/word/2010/wordprocessingGroup" xmlns:wpi="http://schemas.microsoft.com/office/word/2010/wordprocessingInk" xmlns:wne="http://schemas.microsoft.com/office/word/2006/wordml" xmlns:wps="http://schemas.microsoft.com/office/word/2010/wordprocessingShape" mc:Ignorable="w14 w15 w16se w16cid w16 w16cex w16sdtdh w16du wp14">
+<w:document xmlns:wpc="http://schemas.microsoft.com/office/word/2010/wordprocessingCanvas" xmlns:cx="http://schemas.microsoft.com/office/drawing/2014/chartex" xmlns:cx1="http://schemas.microsoft.com/office/drawing/2015/9/8/chartex" xmlns:cx2="http://schemas.microsoft.com/office/drawing/2015/10/21/chartex" xmlns:cx3="http://schemas.microsoft.com/office/drawing/2016/5/9/chartex" xmlns:cx4="http://schemas.microsoft.com/office/drawing/2016/5/10/chartex" xmlns:cx5="http://schemas.microsoft.com/office/drawing/2016/5/11/chartex" xmlns:cx6="http://schemas.microsoft.com/office/drawing/2016/5/12/chartex" xmlns:cx7="http://schemas.microsoft.com/office/drawing/2016/5/13/chartex" xmlns:cx8="http://schemas.microsoft.com/office/drawing/2016/5/14/chartex" xmlns:mc="http://schemas.openxmlformats.org/markup-compatibility/2006" xmlns:aink="http://schemas.microsoft.com/office/drawing/2016/ink" xmlns:am3d="http://schemas.microsoft.com/office/drawing/2017/model3d" xmlns:o="urn:schemas-microsoft-com:office:office" xmlns:oel="http://schemas.microsoft.com/office/2019/extlst" xmlns:r="http://schemas.openxmlformats.org/officeDocument/2006/relationships" xmlns:m="http://schemas.openxmlformats.org/officeDocument/2006/math" xmlns:v="urn:schemas-microsoft-com:vml" xmlns:wp14="http://schemas.microsoft.com/office/word/2010/wordprocessingDrawing" xmlns:wp="http://schemas.openxmlformats.org/drawingml/2006/wordprocessingDrawing" xmlns:w10="urn:schemas-microsoft-com:office:word" xmlns:w="http://schemas.openxmlformats.org/wordprocessingml/2006/main" xmlns:w14="http://schemas.microsoft.com/office/word/2010/wordml" xmlns:w15="http://schemas.microsoft.com/office/word/2012/wordml" xmlns:w16cex="http://schemas.microsoft.com/office/word/2018/wordml/cex" xmlns:w16cid="http://schemas.microsoft.com/office/word/2016/wordml/cid" xmlns:w16="http://schemas.microsoft.com/office/word/2018/wordml" xmlns:w16du="http://schemas.microsoft.com/office/word/2023/wordml/word16du" xmlns:w16sdtdh="http://schemas.microsoft.com/office/word/2020/wordml/sdtdatahash" xmlns:w16sdtfl="http://schemas.microsoft.com/office/word/2024/wordml/sdtformatlock" xmlns:w16se="http://schemas.microsoft.com/office/word/2015/wordml/symex" xmlns:wpg="http://schemas.microsoft.com/office/word/2010/wordprocessingGroup" xmlns:wpi="http://schemas.microsoft.com/office/word/2010/wordprocessingInk" xmlns:wne="http://schemas.microsoft.com/office/word/2006/wordml" xmlns:wps="http://schemas.microsoft.com/office/word/2010/wordprocessingShape" mc:Ignorable="w14 w15 w16se w16cid w16 w16cex w16sdtdh w16sdtfl w16du wp14">
   <w:body>
     <w:p>
       <w:pPr>
@@ -756,23 +756,7 @@
                 <w:sz w:val="22"/>
                 <w:szCs w:val="22"/>
               </w:rPr>
-              <w:t>Dec</w:t>
-            </w:r>
-            <w:r>
-              <w:rPr>
-                <w:rFonts w:ascii="Times New Roman" w:hAnsi="Times New Roman" w:cs="Times New Roman"/>
-                <w:sz w:val="22"/>
-                <w:szCs w:val="22"/>
-              </w:rPr>
-              <w:t>. 202</w:t>
-            </w:r>
-            <w:r>
-              <w:rPr>
-                <w:rFonts w:ascii="Times New Roman" w:hAnsi="Times New Roman" w:cs="Times New Roman"/>
-                <w:sz w:val="22"/>
-                <w:szCs w:val="22"/>
-              </w:rPr>
-              <w:t>4</w:t>
+              <w:t>Dec. 2024</w:t>
             </w:r>
           </w:p>
         </w:tc>
@@ -1159,7 +1143,7 @@
                 <w:bCs/>
                 <w:sz w:val="22"/>
               </w:rPr>
-              <w:t xml:space="preserve">Outstanding Graduates from Universities in Shanghai </w:t>
+              <w:t xml:space="preserve">Outstanding Graduate from Universities in Shanghai </w:t>
             </w:r>
             <w:r>
               <w:rPr>
@@ -1612,27 +1596,7 @@
                 <w:sz w:val="22"/>
                 <w:szCs w:val="22"/>
               </w:rPr>
-              <w:t xml:space="preserve">, </w:t>
-            </w:r>
-            <w:proofErr w:type="spellStart"/>
-            <w:r>
-              <w:rPr>
-                <w:rFonts w:ascii="Times New Roman" w:hAnsi="Times New Roman" w:cs="Times New Roman"/>
-                <w:bCs/>
-                <w:sz w:val="22"/>
-                <w:szCs w:val="22"/>
-              </w:rPr>
-              <w:t>Devansh</w:t>
-            </w:r>
-            <w:proofErr w:type="spellEnd"/>
-            <w:r>
-              <w:rPr>
-                <w:rFonts w:ascii="Times New Roman" w:hAnsi="Times New Roman" w:cs="Times New Roman"/>
-                <w:bCs/>
-                <w:sz w:val="22"/>
-                <w:szCs w:val="22"/>
-              </w:rPr>
-              <w:t xml:space="preserve"> Agarwal, </w:t>
+              <w:t xml:space="preserve">, Devansh Agarwal, </w:t>
             </w:r>
             <w:proofErr w:type="spellStart"/>
             <w:r>
@@ -1984,27 +1948,7 @@
                 <w:sz w:val="22"/>
                 <w:szCs w:val="22"/>
               </w:rPr>
-              <w:t xml:space="preserve"> Zhang, Ashwin Ajit, Vipin Gunda, </w:t>
-            </w:r>
-            <w:proofErr w:type="spellStart"/>
-            <w:r>
-              <w:rPr>
-                <w:rFonts w:ascii="Times New Roman" w:hAnsi="Times New Roman" w:cs="Times New Roman"/>
-                <w:bCs/>
-                <w:sz w:val="22"/>
-                <w:szCs w:val="22"/>
-              </w:rPr>
-              <w:t>Devansh</w:t>
-            </w:r>
-            <w:proofErr w:type="spellEnd"/>
-            <w:r>
-              <w:rPr>
-                <w:rFonts w:ascii="Times New Roman" w:hAnsi="Times New Roman" w:cs="Times New Roman"/>
-                <w:bCs/>
-                <w:sz w:val="22"/>
-                <w:szCs w:val="22"/>
-              </w:rPr>
-              <w:t xml:space="preserve"> Agarwal, </w:t>
+              <w:t xml:space="preserve"> Zhang, Ashwin Ajit, Vipin Gunda, Devansh Agarwal, </w:t>
             </w:r>
             <w:r>
               <w:rPr>
@@ -2311,7 +2255,7 @@
                 <w:sz w:val="22"/>
                 <w:szCs w:val="22"/>
               </w:rPr>
-              <w:t xml:space="preserve">, </w:t>
+              <w:t xml:space="preserve">, Devansh Agarwal, </w:t>
             </w:r>
             <w:proofErr w:type="spellStart"/>
             <w:r>
@@ -2321,7 +2265,7 @@
                 <w:sz w:val="22"/>
                 <w:szCs w:val="22"/>
               </w:rPr>
-              <w:t>Devansh</w:t>
+              <w:t>Shuyang</w:t>
             </w:r>
             <w:proofErr w:type="spellEnd"/>
             <w:r>
@@ -2331,47 +2275,7 @@
                 <w:sz w:val="22"/>
                 <w:szCs w:val="22"/>
               </w:rPr>
-              <w:t xml:space="preserve"> Agarwal, </w:t>
-            </w:r>
-            <w:proofErr w:type="spellStart"/>
-            <w:r>
-              <w:rPr>
-                <w:rFonts w:ascii="Times New Roman" w:hAnsi="Times New Roman" w:cs="Times New Roman"/>
-                <w:bCs/>
-                <w:sz w:val="22"/>
-                <w:szCs w:val="22"/>
-              </w:rPr>
-              <w:t>Shuyang</w:t>
-            </w:r>
-            <w:proofErr w:type="spellEnd"/>
-            <w:r>
-              <w:rPr>
-                <w:rFonts w:ascii="Times New Roman" w:hAnsi="Times New Roman" w:cs="Times New Roman"/>
-                <w:bCs/>
-                <w:sz w:val="22"/>
-                <w:szCs w:val="22"/>
-              </w:rPr>
-              <w:t xml:space="preserve"> </w:t>
-            </w:r>
-            <w:proofErr w:type="spellStart"/>
-            <w:r>
-              <w:rPr>
-                <w:rFonts w:ascii="Times New Roman" w:hAnsi="Times New Roman" w:cs="Times New Roman"/>
-                <w:bCs/>
-                <w:sz w:val="22"/>
-                <w:szCs w:val="22"/>
-              </w:rPr>
-              <w:t>Nie</w:t>
-            </w:r>
-            <w:proofErr w:type="spellEnd"/>
-            <w:r>
-              <w:rPr>
-                <w:rFonts w:ascii="Times New Roman" w:hAnsi="Times New Roman" w:cs="Times New Roman"/>
-                <w:bCs/>
-                <w:sz w:val="22"/>
-                <w:szCs w:val="22"/>
-              </w:rPr>
-              <w:t xml:space="preserve">, </w:t>
+              <w:t xml:space="preserve"> Nie, </w:t>
             </w:r>
             <w:proofErr w:type="spellStart"/>
             <w:r>
@@ -2591,7 +2495,6 @@
               </w:rPr>
             </w:pPr>
             <w:hyperlink r:id="rId17" w:history="1">
-              <w:proofErr w:type="spellStart"/>
               <w:r>
                 <w:rPr>
                   <w:rStyle w:val="Hyperlink"/>
@@ -2600,18 +2503,7 @@
                   <w:bCs/>
                   <w:sz w:val="22"/>
                 </w:rPr>
-                <w:t>EchoGuide</w:t>
-              </w:r>
-              <w:proofErr w:type="spellEnd"/>
-              <w:r>
-                <w:rPr>
-                  <w:rStyle w:val="Hyperlink"/>
-                  <w:rFonts w:ascii="Times New Roman" w:hAnsi="Times New Roman" w:cs="Times New Roman"/>
-                  <w:b/>
-                  <w:bCs/>
-                  <w:sz w:val="22"/>
-                </w:rPr>
-                <w:t>: Active Acoustic Guidance for LLM-Based Eating Event Analysis from Egocentric Videos</w:t>
+                <w:t>EchoGuide: Active Acoustic Guidance for LLM-Based Eating Event Analysis from Egocentric Videos</w:t>
               </w:r>
             </w:hyperlink>
             <w:r>
@@ -2633,23 +2525,7 @@
                 <w:rFonts w:ascii="Times New Roman" w:hAnsi="Times New Roman" w:cs="Times New Roman"/>
                 <w:sz w:val="22"/>
               </w:rPr>
-              <w:t xml:space="preserve">Vineet Parikh, Saif Mahmud, </w:t>
-            </w:r>
-            <w:proofErr w:type="spellStart"/>
-            <w:r>
-              <w:rPr>
-                <w:rFonts w:ascii="Times New Roman" w:hAnsi="Times New Roman" w:cs="Times New Roman"/>
-                <w:sz w:val="22"/>
-              </w:rPr>
-              <w:t>Devansh</w:t>
-            </w:r>
-            <w:proofErr w:type="spellEnd"/>
-            <w:r>
-              <w:rPr>
-                <w:rFonts w:ascii="Times New Roman" w:hAnsi="Times New Roman" w:cs="Times New Roman"/>
-                <w:sz w:val="22"/>
-              </w:rPr>
-              <w:t xml:space="preserve"> Agarwal, </w:t>
+              <w:t xml:space="preserve">Vineet Parikh, Saif Mahmud, Devansh Agarwal, </w:t>
             </w:r>
             <w:r>
               <w:rPr>
@@ -3044,25 +2920,7 @@
                 <w:sz w:val="22"/>
                 <w:szCs w:val="22"/>
               </w:rPr>
-              <w:t xml:space="preserve"> Zhang, Boao Chen, </w:t>
-            </w:r>
-            <w:proofErr w:type="spellStart"/>
-            <w:r>
-              <w:rPr>
-                <w:rFonts w:ascii="Times New Roman" w:hAnsi="Times New Roman" w:cs="Times New Roman"/>
-                <w:sz w:val="22"/>
-                <w:szCs w:val="22"/>
-              </w:rPr>
-              <w:t>Siyuan</w:t>
-            </w:r>
-            <w:proofErr w:type="spellEnd"/>
-            <w:r>
-              <w:rPr>
-                <w:rFonts w:ascii="Times New Roman" w:hAnsi="Times New Roman" w:cs="Times New Roman"/>
-                <w:sz w:val="22"/>
-                <w:szCs w:val="22"/>
-              </w:rPr>
-              <w:t xml:space="preserve"> Chen, </w:t>
+              <w:t xml:space="preserve"> Zhang, Boao Chen, Siyuan Chen, </w:t>
             </w:r>
             <w:proofErr w:type="spellStart"/>
             <w:r>
@@ -3397,43 +3255,7 @@
                 <w:sz w:val="22"/>
                 <w:szCs w:val="22"/>
               </w:rPr>
-              <w:t xml:space="preserve"> Zhang, </w:t>
-            </w:r>
-            <w:proofErr w:type="spellStart"/>
-            <w:r>
-              <w:rPr>
-                <w:rFonts w:ascii="Times New Roman" w:hAnsi="Times New Roman" w:cs="Times New Roman"/>
-                <w:sz w:val="22"/>
-                <w:szCs w:val="22"/>
-              </w:rPr>
-              <w:t>Siyuan</w:t>
-            </w:r>
-            <w:proofErr w:type="spellEnd"/>
-            <w:r>
-              <w:rPr>
-                <w:rFonts w:ascii="Times New Roman" w:hAnsi="Times New Roman" w:cs="Times New Roman"/>
-                <w:sz w:val="22"/>
-                <w:szCs w:val="22"/>
-              </w:rPr>
-              <w:t xml:space="preserve"> Chen, Boao Chen, Mose </w:t>
-            </w:r>
-            <w:proofErr w:type="spellStart"/>
-            <w:r>
-              <w:rPr>
-                <w:rFonts w:ascii="Times New Roman" w:hAnsi="Times New Roman" w:cs="Times New Roman"/>
-                <w:sz w:val="22"/>
-                <w:szCs w:val="22"/>
-              </w:rPr>
-              <w:t>Sakashita</w:t>
-            </w:r>
-            <w:proofErr w:type="spellEnd"/>
-            <w:r>
-              <w:rPr>
-                <w:rFonts w:ascii="Times New Roman" w:hAnsi="Times New Roman" w:cs="Times New Roman"/>
-                <w:sz w:val="22"/>
-                <w:szCs w:val="22"/>
-              </w:rPr>
-              <w:t xml:space="preserve">, François </w:t>
+              <w:t xml:space="preserve"> Zhang, Siyuan Chen, Boao Chen, Mose Sakashita, François </w:t>
             </w:r>
             <w:proofErr w:type="spellStart"/>
             <w:r>
@@ -3680,7 +3502,7 @@
                 <w:sz w:val="22"/>
                 <w:szCs w:val="22"/>
               </w:rPr>
-              <w:t xml:space="preserve"> Zhang, </w:t>
+              <w:t xml:space="preserve"> Zhang, Devansh Agarwal, </w:t>
             </w:r>
             <w:proofErr w:type="spellStart"/>
             <w:r>
@@ -3689,7 +3511,7 @@
                 <w:sz w:val="22"/>
                 <w:szCs w:val="22"/>
               </w:rPr>
-              <w:t>Devansh</w:t>
+              <w:t>Tianhong</w:t>
             </w:r>
             <w:proofErr w:type="spellEnd"/>
             <w:r>
@@ -3698,7 +3520,7 @@
                 <w:sz w:val="22"/>
                 <w:szCs w:val="22"/>
               </w:rPr>
-              <w:t xml:space="preserve"> Agarwal, </w:t>
+              <w:t xml:space="preserve"> Catherine Yu, Vipin Gunda, Oliver Lopez, James Kim, </w:t>
             </w:r>
             <w:proofErr w:type="spellStart"/>
             <w:r>
@@ -3707,7 +3529,7 @@
                 <w:sz w:val="22"/>
                 <w:szCs w:val="22"/>
               </w:rPr>
-              <w:t>Tianhong</w:t>
+              <w:t>Sicheng</w:t>
             </w:r>
             <w:proofErr w:type="spellEnd"/>
             <w:r>
@@ -3716,24 +3538,6 @@
                 <w:sz w:val="22"/>
                 <w:szCs w:val="22"/>
               </w:rPr>
-              <w:t xml:space="preserve"> Catherine Yu, Vipin Gunda, Oliver Lopez, James Kim, </w:t>
-            </w:r>
-            <w:proofErr w:type="spellStart"/>
-            <w:r>
-              <w:rPr>
-                <w:rFonts w:ascii="Times New Roman" w:hAnsi="Times New Roman" w:cs="Times New Roman"/>
-                <w:sz w:val="22"/>
-                <w:szCs w:val="22"/>
-              </w:rPr>
-              <w:t>Sicheng</w:t>
-            </w:r>
-            <w:proofErr w:type="spellEnd"/>
-            <w:r>
-              <w:rPr>
-                <w:rFonts w:ascii="Times New Roman" w:hAnsi="Times New Roman" w:cs="Times New Roman"/>
-                <w:sz w:val="22"/>
-                <w:szCs w:val="22"/>
-              </w:rPr>
               <w:t xml:space="preserve"> Yin, Boao Dong, </w:t>
             </w:r>
             <w:r>
@@ -3753,25 +3557,7 @@
                 <w:sz w:val="22"/>
                 <w:szCs w:val="22"/>
               </w:rPr>
-              <w:t xml:space="preserve">, Mose </w:t>
-            </w:r>
-            <w:proofErr w:type="spellStart"/>
-            <w:r>
-              <w:rPr>
-                <w:rFonts w:ascii="Times New Roman" w:hAnsi="Times New Roman" w:cs="Times New Roman"/>
-                <w:sz w:val="22"/>
-                <w:szCs w:val="22"/>
-              </w:rPr>
-              <w:t>Sakashita</w:t>
-            </w:r>
-            <w:proofErr w:type="spellEnd"/>
-            <w:r>
-              <w:rPr>
-                <w:rFonts w:ascii="Times New Roman" w:hAnsi="Times New Roman" w:cs="Times New Roman"/>
-                <w:sz w:val="22"/>
-                <w:szCs w:val="22"/>
-              </w:rPr>
-              <w:t xml:space="preserve">, François </w:t>
+              <w:t xml:space="preserve">, Mose Sakashita, François </w:t>
             </w:r>
             <w:proofErr w:type="spellStart"/>
             <w:r>
@@ -3989,23 +3775,7 @@
                 <w:rFonts w:ascii="Times New Roman" w:hAnsi="Times New Roman" w:cs="Times New Roman"/>
                 <w:sz w:val="22"/>
               </w:rPr>
-              <w:t xml:space="preserve"> Zhang, Hao Chen, </w:t>
-            </w:r>
-            <w:proofErr w:type="spellStart"/>
-            <w:r>
-              <w:rPr>
-                <w:rFonts w:ascii="Times New Roman" w:hAnsi="Times New Roman" w:cs="Times New Roman"/>
-                <w:sz w:val="22"/>
-              </w:rPr>
-              <w:t>Devansh</w:t>
-            </w:r>
-            <w:proofErr w:type="spellEnd"/>
-            <w:r>
-              <w:rPr>
-                <w:rFonts w:ascii="Times New Roman" w:hAnsi="Times New Roman" w:cs="Times New Roman"/>
-                <w:sz w:val="22"/>
-              </w:rPr>
-              <w:t xml:space="preserve"> Agarwal, Richard Jin, </w:t>
+              <w:t xml:space="preserve"> Zhang, Hao Chen, Devansh Agarwal, Richard Jin, </w:t>
             </w:r>
             <w:r>
               <w:rPr>
@@ -4793,25 +4563,7 @@
                 <w:sz w:val="22"/>
                 <w:szCs w:val="22"/>
               </w:rPr>
-              <w:t xml:space="preserve">, </w:t>
-            </w:r>
-            <w:proofErr w:type="spellStart"/>
-            <w:r>
-              <w:rPr>
-                <w:rFonts w:ascii="Times New Roman" w:hAnsi="Times New Roman" w:cs="Times New Roman"/>
-                <w:sz w:val="22"/>
-                <w:szCs w:val="22"/>
-              </w:rPr>
-              <w:t>Yihong</w:t>
-            </w:r>
-            <w:proofErr w:type="spellEnd"/>
-            <w:r>
-              <w:rPr>
-                <w:rFonts w:ascii="Times New Roman" w:hAnsi="Times New Roman" w:cs="Times New Roman"/>
-                <w:sz w:val="22"/>
-                <w:szCs w:val="22"/>
-              </w:rPr>
-              <w:t xml:space="preserve"> Hao, </w:t>
+              <w:t xml:space="preserve">, Yihong Hao, </w:t>
             </w:r>
             <w:proofErr w:type="spellStart"/>
             <w:r>
@@ -5011,7 +4763,6 @@
               </w:rPr>
             </w:pPr>
             <w:hyperlink r:id="rId26" w:history="1">
-              <w:proofErr w:type="spellStart"/>
               <w:r>
                 <w:rPr>
                   <w:rStyle w:val="Hyperlink"/>
@@ -5021,19 +4772,7 @@
                   <w:sz w:val="22"/>
                   <w:szCs w:val="22"/>
                 </w:rPr>
-                <w:t>EarIO</w:t>
-              </w:r>
-              <w:proofErr w:type="spellEnd"/>
-              <w:r>
-                <w:rPr>
-                  <w:rStyle w:val="Hyperlink"/>
-                  <w:rFonts w:ascii="Times New Roman" w:hAnsi="Times New Roman" w:cs="Times New Roman"/>
-                  <w:b/>
-                  <w:bCs/>
-                  <w:sz w:val="22"/>
-                  <w:szCs w:val="22"/>
-                </w:rPr>
-                <w:t xml:space="preserve">: A Low-power Acoustic Sensing </w:t>
+                <w:t xml:space="preserve">EarIO: A Low-power Acoustic Sensing </w:t>
               </w:r>
               <w:proofErr w:type="spellStart"/>
               <w:r>
@@ -5708,25 +5447,7 @@
                 <w:sz w:val="22"/>
                 <w:szCs w:val="22"/>
               </w:rPr>
-              <w:t xml:space="preserve">, </w:t>
-            </w:r>
-            <w:proofErr w:type="spellStart"/>
-            <w:r>
-              <w:rPr>
-                <w:rFonts w:ascii="Times New Roman" w:hAnsi="Times New Roman" w:cs="Times New Roman"/>
-                <w:sz w:val="22"/>
-                <w:szCs w:val="22"/>
-              </w:rPr>
-              <w:t>Xiaofeng</w:t>
-            </w:r>
-            <w:proofErr w:type="spellEnd"/>
-            <w:r>
-              <w:rPr>
-                <w:rFonts w:ascii="Times New Roman" w:hAnsi="Times New Roman" w:cs="Times New Roman"/>
-                <w:sz w:val="22"/>
-                <w:szCs w:val="22"/>
-              </w:rPr>
-              <w:t xml:space="preserve"> Gao, Fan Wu</w:t>
+              <w:t>, Xiaofeng Gao, Fan Wu</w:t>
             </w:r>
             <w:r>
               <w:rPr>
@@ -5968,25 +5689,7 @@
                 <w:sz w:val="22"/>
                 <w:szCs w:val="22"/>
               </w:rPr>
-              <w:t xml:space="preserve"> Huang, </w:t>
-            </w:r>
-            <w:proofErr w:type="spellStart"/>
-            <w:r>
-              <w:rPr>
-                <w:rFonts w:ascii="Times New Roman" w:hAnsi="Times New Roman" w:cs="Times New Roman"/>
-                <w:sz w:val="22"/>
-                <w:szCs w:val="22"/>
-              </w:rPr>
-              <w:t>Xiaofeng</w:t>
-            </w:r>
-            <w:proofErr w:type="spellEnd"/>
-            <w:r>
-              <w:rPr>
-                <w:rFonts w:ascii="Times New Roman" w:hAnsi="Times New Roman" w:cs="Times New Roman"/>
-                <w:sz w:val="22"/>
-                <w:szCs w:val="22"/>
-              </w:rPr>
-              <w:t xml:space="preserve"> Gao, Fan Wu</w:t>
+              <w:t xml:space="preserve"> Huang, Xiaofeng Gao, Fan Wu</w:t>
             </w:r>
             <w:r>
               <w:rPr>
@@ -6178,25 +5881,39 @@
                 <w:sz w:val="22"/>
                 <w:szCs w:val="22"/>
               </w:rPr>
+              <w:t xml:space="preserve"> Siyuan Wang,</w:t>
+            </w:r>
+            <w:r>
+              <w:rPr>
+                <w:bCs/>
+                <w:sz w:val="22"/>
+                <w:szCs w:val="22"/>
+              </w:rPr>
               <w:t xml:space="preserve"> </w:t>
             </w:r>
-            <w:proofErr w:type="spellStart"/>
-            <w:r>
-              <w:rPr>
-                <w:bCs/>
-                <w:sz w:val="22"/>
-                <w:szCs w:val="22"/>
-              </w:rPr>
-              <w:t>Siyuan</w:t>
-            </w:r>
-            <w:proofErr w:type="spellEnd"/>
-            <w:r>
-              <w:rPr>
-                <w:bCs/>
-                <w:sz w:val="22"/>
-                <w:szCs w:val="22"/>
-              </w:rPr>
-              <w:t xml:space="preserve"> Wang, </w:t>
+            <w:r>
+              <w:rPr>
+                <w:bCs/>
+                <w:sz w:val="22"/>
+                <w:szCs w:val="22"/>
+              </w:rPr>
+              <w:t>Jike Wang</w:t>
+            </w:r>
+            <w:r>
+              <w:rPr>
+                <w:bCs/>
+                <w:sz w:val="22"/>
+                <w:szCs w:val="22"/>
+              </w:rPr>
+              <w:t>,</w:t>
+            </w:r>
+            <w:r>
+              <w:rPr>
+                <w:bCs/>
+                <w:sz w:val="22"/>
+                <w:szCs w:val="22"/>
+              </w:rPr>
+              <w:t xml:space="preserve"> </w:t>
             </w:r>
             <w:r>
               <w:rPr>
@@ -6215,49 +5932,13 @@
               </w:rPr>
               <w:t xml:space="preserve">, </w:t>
             </w:r>
-            <w:proofErr w:type="spellStart"/>
-            <w:r>
-              <w:rPr>
-                <w:bCs/>
-                <w:sz w:val="22"/>
-                <w:szCs w:val="22"/>
-              </w:rPr>
-              <w:t>Jike</w:t>
-            </w:r>
-            <w:proofErr w:type="spellEnd"/>
-            <w:r>
-              <w:rPr>
-                <w:bCs/>
-                <w:sz w:val="22"/>
-                <w:szCs w:val="22"/>
-              </w:rPr>
-              <w:t xml:space="preserve"> Wang</w:t>
-            </w:r>
-            <w:r>
-              <w:rPr>
-                <w:bCs/>
-                <w:sz w:val="22"/>
-                <w:szCs w:val="22"/>
-              </w:rPr>
-              <w:t xml:space="preserve">, </w:t>
-            </w:r>
-            <w:proofErr w:type="spellStart"/>
-            <w:r>
-              <w:rPr>
-                <w:bCs/>
-                <w:sz w:val="22"/>
-                <w:szCs w:val="22"/>
-              </w:rPr>
-              <w:t>Jingyuan</w:t>
-            </w:r>
-            <w:proofErr w:type="spellEnd"/>
-            <w:r>
-              <w:rPr>
-                <w:bCs/>
-                <w:sz w:val="22"/>
-                <w:szCs w:val="22"/>
-              </w:rPr>
-              <w:t xml:space="preserve"> Huang</w:t>
+            <w:r>
+              <w:rPr>
+                <w:bCs/>
+                <w:sz w:val="22"/>
+                <w:szCs w:val="22"/>
+              </w:rPr>
+              <w:t>Jingyuan Huang</w:t>
             </w:r>
             <w:r>
               <w:rPr>
@@ -6765,27 +6446,7 @@
                 <w:sz w:val="22"/>
                 <w:szCs w:val="22"/>
               </w:rPr>
-              <w:t xml:space="preserve">Tang </w:t>
-            </w:r>
-            <w:proofErr w:type="spellStart"/>
-            <w:r>
-              <w:rPr>
-                <w:rFonts w:ascii="Times New Roman" w:hAnsi="Times New Roman" w:cs="Times New Roman"/>
-                <w:b/>
-                <w:sz w:val="22"/>
-                <w:szCs w:val="22"/>
-              </w:rPr>
-              <w:t>Lixin</w:t>
-            </w:r>
-            <w:proofErr w:type="spellEnd"/>
-            <w:r>
-              <w:rPr>
-                <w:rFonts w:ascii="Times New Roman" w:hAnsi="Times New Roman" w:cs="Times New Roman"/>
-                <w:b/>
-                <w:sz w:val="22"/>
-                <w:szCs w:val="22"/>
-              </w:rPr>
-              <w:t xml:space="preserve"> Scholarship</w:t>
+              <w:t>Tang Lixin Scholarship</w:t>
             </w:r>
             <w:r>
               <w:rPr>
@@ -6835,27 +6496,7 @@
                 <w:sz w:val="22"/>
                 <w:szCs w:val="22"/>
               </w:rPr>
-              <w:t xml:space="preserve">Scholarship founded by Mr. Tang </w:t>
-            </w:r>
-            <w:proofErr w:type="spellStart"/>
-            <w:r>
-              <w:rPr>
-                <w:rFonts w:ascii="Times New Roman" w:hAnsi="Times New Roman" w:cs="Times New Roman"/>
-                <w:i/>
-                <w:sz w:val="22"/>
-                <w:szCs w:val="22"/>
-              </w:rPr>
-              <w:t>Lixin</w:t>
-            </w:r>
-            <w:proofErr w:type="spellEnd"/>
-            <w:r>
-              <w:rPr>
-                <w:rFonts w:ascii="Times New Roman" w:hAnsi="Times New Roman" w:cs="Times New Roman"/>
-                <w:i/>
-                <w:sz w:val="22"/>
-                <w:szCs w:val="22"/>
-              </w:rPr>
-              <w:t xml:space="preserve"> and awarded to Top 60 students at SJTU</w:t>
+              <w:t>Scholarship founded by Mr. Tang Lixin and awarded to Top 60 students at SJTU</w:t>
             </w:r>
           </w:p>
           <w:p>
@@ -7732,7 +7373,44 @@
                 <w:i/>
                 <w:sz w:val="22"/>
               </w:rPr>
-              <w:t xml:space="preserve">24, UIST </w:t>
+              <w:t>24</w:t>
+            </w:r>
+            <w:r>
+              <w:rPr>
+                <w:i/>
+                <w:sz w:val="22"/>
+              </w:rPr>
+              <w:t xml:space="preserve"> </w:t>
+            </w:r>
+            <w:r>
+              <w:rPr>
+                <w:i/>
+                <w:iCs/>
+                <w:sz w:val="22"/>
+                <w:szCs w:val="22"/>
+              </w:rPr>
+              <w:t>'</w:t>
+            </w:r>
+            <w:r>
+              <w:rPr>
+                <w:i/>
+                <w:sz w:val="22"/>
+              </w:rPr>
+              <w:t>2</w:t>
+            </w:r>
+            <w:r>
+              <w:rPr>
+                <w:i/>
+                <w:sz w:val="22"/>
+              </w:rPr>
+              <w:t>5</w:t>
+            </w:r>
+            <w:r>
+              <w:rPr>
+                <w:i/>
+                <w:sz w:val="22"/>
+              </w:rPr>
+              <w:t xml:space="preserve">, UIST </w:t>
             </w:r>
             <w:r>
               <w:rPr>
@@ -8812,7 +8490,7 @@
 </file>
 
 <file path=word/endnotes.xml><?xml version="1.0" encoding="utf-8"?>
-<w:endnotes xmlns:wpc="http://schemas.microsoft.com/office/word/2010/wordprocessingCanvas" xmlns:cx="http://schemas.microsoft.com/office/drawing/2014/chartex" xmlns:cx1="http://schemas.microsoft.com/office/drawing/2015/9/8/chartex" xmlns:cx2="http://schemas.microsoft.com/office/drawing/2015/10/21/chartex" xmlns:cx3="http://schemas.microsoft.com/office/drawing/2016/5/9/chartex" xmlns:cx4="http://schemas.microsoft.com/office/drawing/2016/5/10/chartex" xmlns:cx5="http://schemas.microsoft.com/office/drawing/2016/5/11/chartex" xmlns:cx6="http://schemas.microsoft.com/office/drawing/2016/5/12/chartex" xmlns:cx7="http://schemas.microsoft.com/office/drawing/2016/5/13/chartex" xmlns:cx8="http://schemas.microsoft.com/office/drawing/2016/5/14/chartex" xmlns:mc="http://schemas.openxmlformats.org/markup-compatibility/2006" xmlns:aink="http://schemas.microsoft.com/office/drawing/2016/ink" xmlns:am3d="http://schemas.microsoft.com/office/drawing/2017/model3d" xmlns:o="urn:schemas-microsoft-com:office:office" xmlns:oel="http://schemas.microsoft.com/office/2019/extlst" xmlns:r="http://schemas.openxmlformats.org/officeDocument/2006/relationships" xmlns:m="http://schemas.openxmlformats.org/officeDocument/2006/math" xmlns:v="urn:schemas-microsoft-com:vml" xmlns:wp14="http://schemas.microsoft.com/office/word/2010/wordprocessingDrawing" xmlns:wp="http://schemas.openxmlformats.org/drawingml/2006/wordprocessingDrawing" xmlns:w10="urn:schemas-microsoft-com:office:word" xmlns:w="http://schemas.openxmlformats.org/wordprocessingml/2006/main" xmlns:w14="http://schemas.microsoft.com/office/word/2010/wordml" xmlns:w15="http://schemas.microsoft.com/office/word/2012/wordml" xmlns:w16cex="http://schemas.microsoft.com/office/word/2018/wordml/cex" xmlns:w16cid="http://schemas.microsoft.com/office/word/2016/wordml/cid" xmlns:w16="http://schemas.microsoft.com/office/word/2018/wordml" xmlns:w16du="http://schemas.microsoft.com/office/word/2023/wordml/word16du" xmlns:w16sdtdh="http://schemas.microsoft.com/office/word/2020/wordml/sdtdatahash" xmlns:w16se="http://schemas.microsoft.com/office/word/2015/wordml/symex" xmlns:wpg="http://schemas.microsoft.com/office/word/2010/wordprocessingGroup" xmlns:wpi="http://schemas.microsoft.com/office/word/2010/wordprocessingInk" xmlns:wne="http://schemas.microsoft.com/office/word/2006/wordml" xmlns:wps="http://schemas.microsoft.com/office/word/2010/wordprocessingShape" mc:Ignorable="w14 w15 w16se w16cid w16 w16cex w16sdtdh w16du wp14">
+<w:endnotes xmlns:wpc="http://schemas.microsoft.com/office/word/2010/wordprocessingCanvas" xmlns:cx="http://schemas.microsoft.com/office/drawing/2014/chartex" xmlns:cx1="http://schemas.microsoft.com/office/drawing/2015/9/8/chartex" xmlns:cx2="http://schemas.microsoft.com/office/drawing/2015/10/21/chartex" xmlns:cx3="http://schemas.microsoft.com/office/drawing/2016/5/9/chartex" xmlns:cx4="http://schemas.microsoft.com/office/drawing/2016/5/10/chartex" xmlns:cx5="http://schemas.microsoft.com/office/drawing/2016/5/11/chartex" xmlns:cx6="http://schemas.microsoft.com/office/drawing/2016/5/12/chartex" xmlns:cx7="http://schemas.microsoft.com/office/drawing/2016/5/13/chartex" xmlns:cx8="http://schemas.microsoft.com/office/drawing/2016/5/14/chartex" xmlns:mc="http://schemas.openxmlformats.org/markup-compatibility/2006" xmlns:aink="http://schemas.microsoft.com/office/drawing/2016/ink" xmlns:am3d="http://schemas.microsoft.com/office/drawing/2017/model3d" xmlns:o="urn:schemas-microsoft-com:office:office" xmlns:oel="http://schemas.microsoft.com/office/2019/extlst" xmlns:r="http://schemas.openxmlformats.org/officeDocument/2006/relationships" xmlns:m="http://schemas.openxmlformats.org/officeDocument/2006/math" xmlns:v="urn:schemas-microsoft-com:vml" xmlns:wp14="http://schemas.microsoft.com/office/word/2010/wordprocessingDrawing" xmlns:wp="http://schemas.openxmlformats.org/drawingml/2006/wordprocessingDrawing" xmlns:w10="urn:schemas-microsoft-com:office:word" xmlns:w="http://schemas.openxmlformats.org/wordprocessingml/2006/main" xmlns:w14="http://schemas.microsoft.com/office/word/2010/wordml" xmlns:w15="http://schemas.microsoft.com/office/word/2012/wordml" xmlns:w16cex="http://schemas.microsoft.com/office/word/2018/wordml/cex" xmlns:w16cid="http://schemas.microsoft.com/office/word/2016/wordml/cid" xmlns:w16="http://schemas.microsoft.com/office/word/2018/wordml" xmlns:w16du="http://schemas.microsoft.com/office/word/2023/wordml/word16du" xmlns:w16sdtdh="http://schemas.microsoft.com/office/word/2020/wordml/sdtdatahash" xmlns:w16sdtfl="http://schemas.microsoft.com/office/word/2024/wordml/sdtformatlock" xmlns:w16se="http://schemas.microsoft.com/office/word/2015/wordml/symex" xmlns:wpg="http://schemas.microsoft.com/office/word/2010/wordprocessingGroup" xmlns:wpi="http://schemas.microsoft.com/office/word/2010/wordprocessingInk" xmlns:wne="http://schemas.microsoft.com/office/word/2006/wordml" xmlns:wps="http://schemas.microsoft.com/office/word/2010/wordprocessingShape" mc:Ignorable="w14 w15 w16se w16cid w16 w16cex w16sdtdh w16sdtfl w16du wp14">
   <w:endnote w:type="separator" w:id="-1">
     <w:p>
       <w:r>
@@ -8831,7 +8509,7 @@
 </file>
 
 <file path=word/footnotes.xml><?xml version="1.0" encoding="utf-8"?>
-<w:footnotes xmlns:wpc="http://schemas.microsoft.com/office/word/2010/wordprocessingCanvas" xmlns:cx="http://schemas.microsoft.com/office/drawing/2014/chartex" xmlns:cx1="http://schemas.microsoft.com/office/drawing/2015/9/8/chartex" xmlns:cx2="http://schemas.microsoft.com/office/drawing/2015/10/21/chartex" xmlns:cx3="http://schemas.microsoft.com/office/drawing/2016/5/9/chartex" xmlns:cx4="http://schemas.microsoft.com/office/drawing/2016/5/10/chartex" xmlns:cx5="http://schemas.microsoft.com/office/drawing/2016/5/11/chartex" xmlns:cx6="http://schemas.microsoft.com/office/drawing/2016/5/12/chartex" xmlns:cx7="http://schemas.microsoft.com/office/drawing/2016/5/13/chartex" xmlns:cx8="http://schemas.microsoft.com/office/drawing/2016/5/14/chartex" xmlns:mc="http://schemas.openxmlformats.org/markup-compatibility/2006" xmlns:aink="http://schemas.microsoft.com/office/drawing/2016/ink" xmlns:am3d="http://schemas.microsoft.com/office/drawing/2017/model3d" xmlns:o="urn:schemas-microsoft-com:office:office" xmlns:oel="http://schemas.microsoft.com/office/2019/extlst" xmlns:r="http://schemas.openxmlformats.org/officeDocument/2006/relationships" xmlns:m="http://schemas.openxmlformats.org/officeDocument/2006/math" xmlns:v="urn:schemas-microsoft-com:vml" xmlns:wp14="http://schemas.microsoft.com/office/word/2010/wordprocessingDrawing" xmlns:wp="http://schemas.openxmlformats.org/drawingml/2006/wordprocessingDrawing" xmlns:w10="urn:schemas-microsoft-com:office:word" xmlns:w="http://schemas.openxmlformats.org/wordprocessingml/2006/main" xmlns:w14="http://schemas.microsoft.com/office/word/2010/wordml" xmlns:w15="http://schemas.microsoft.com/office/word/2012/wordml" xmlns:w16cex="http://schemas.microsoft.com/office/word/2018/wordml/cex" xmlns:w16cid="http://schemas.microsoft.com/office/word/2016/wordml/cid" xmlns:w16="http://schemas.microsoft.com/office/word/2018/wordml" xmlns:w16du="http://schemas.microsoft.com/office/word/2023/wordml/word16du" xmlns:w16sdtdh="http://schemas.microsoft.com/office/word/2020/wordml/sdtdatahash" xmlns:w16se="http://schemas.microsoft.com/office/word/2015/wordml/symex" xmlns:wpg="http://schemas.microsoft.com/office/word/2010/wordprocessingGroup" xmlns:wpi="http://schemas.microsoft.com/office/word/2010/wordprocessingInk" xmlns:wne="http://schemas.microsoft.com/office/word/2006/wordml" xmlns:wps="http://schemas.microsoft.com/office/word/2010/wordprocessingShape" mc:Ignorable="w14 w15 w16se w16cid w16 w16cex w16sdtdh w16du wp14">
+<w:footnotes xmlns:wpc="http://schemas.microsoft.com/office/word/2010/wordprocessingCanvas" xmlns:cx="http://schemas.microsoft.com/office/drawing/2014/chartex" xmlns:cx1="http://schemas.microsoft.com/office/drawing/2015/9/8/chartex" xmlns:cx2="http://schemas.microsoft.com/office/drawing/2015/10/21/chartex" xmlns:cx3="http://schemas.microsoft.com/office/drawing/2016/5/9/chartex" xmlns:cx4="http://schemas.microsoft.com/office/drawing/2016/5/10/chartex" xmlns:cx5="http://schemas.microsoft.com/office/drawing/2016/5/11/chartex" xmlns:cx6="http://schemas.microsoft.com/office/drawing/2016/5/12/chartex" xmlns:cx7="http://schemas.microsoft.com/office/drawing/2016/5/13/chartex" xmlns:cx8="http://schemas.microsoft.com/office/drawing/2016/5/14/chartex" xmlns:mc="http://schemas.openxmlformats.org/markup-compatibility/2006" xmlns:aink="http://schemas.microsoft.com/office/drawing/2016/ink" xmlns:am3d="http://schemas.microsoft.com/office/drawing/2017/model3d" xmlns:o="urn:schemas-microsoft-com:office:office" xmlns:oel="http://schemas.microsoft.com/office/2019/extlst" xmlns:r="http://schemas.openxmlformats.org/officeDocument/2006/relationships" xmlns:m="http://schemas.openxmlformats.org/officeDocument/2006/math" xmlns:v="urn:schemas-microsoft-com:vml" xmlns:wp14="http://schemas.microsoft.com/office/word/2010/wordprocessingDrawing" xmlns:wp="http://schemas.openxmlformats.org/drawingml/2006/wordprocessingDrawing" xmlns:w10="urn:schemas-microsoft-com:office:word" xmlns:w="http://schemas.openxmlformats.org/wordprocessingml/2006/main" xmlns:w14="http://schemas.microsoft.com/office/word/2010/wordml" xmlns:w15="http://schemas.microsoft.com/office/word/2012/wordml" xmlns:w16cex="http://schemas.microsoft.com/office/word/2018/wordml/cex" xmlns:w16cid="http://schemas.microsoft.com/office/word/2016/wordml/cid" xmlns:w16="http://schemas.microsoft.com/office/word/2018/wordml" xmlns:w16du="http://schemas.microsoft.com/office/word/2023/wordml/word16du" xmlns:w16sdtdh="http://schemas.microsoft.com/office/word/2020/wordml/sdtdatahash" xmlns:w16sdtfl="http://schemas.microsoft.com/office/word/2024/wordml/sdtformatlock" xmlns:w16se="http://schemas.microsoft.com/office/word/2015/wordml/symex" xmlns:wpg="http://schemas.microsoft.com/office/word/2010/wordprocessingGroup" xmlns:wpi="http://schemas.microsoft.com/office/word/2010/wordprocessingInk" xmlns:wne="http://schemas.microsoft.com/office/word/2006/wordml" xmlns:wps="http://schemas.microsoft.com/office/word/2010/wordprocessingShape" mc:Ignorable="w14 w15 w16se w16cid w16 w16cex w16sdtdh w16sdtfl w16du wp14">
   <w:footnote w:type="separator" w:id="-1">
     <w:p>
       <w:r>
@@ -8850,7 +8528,7 @@
 </file>
 
 <file path=word/numbering.xml><?xml version="1.0" encoding="utf-8"?>
-<w:numbering xmlns:wpc="http://schemas.microsoft.com/office/word/2010/wordprocessingCanvas" xmlns:cx="http://schemas.microsoft.com/office/drawing/2014/chartex" xmlns:cx1="http://schemas.microsoft.com/office/drawing/2015/9/8/chartex" xmlns:cx2="http://schemas.microsoft.com/office/drawing/2015/10/21/chartex" xmlns:cx3="http://schemas.microsoft.com/office/drawing/2016/5/9/chartex" xmlns:cx4="http://schemas.microsoft.com/office/drawing/2016/5/10/chartex" xmlns:cx5="http://schemas.microsoft.com/office/drawing/2016/5/11/chartex" xmlns:cx6="http://schemas.microsoft.com/office/drawing/2016/5/12/chartex" xmlns:cx7="http://schemas.microsoft.com/office/drawing/2016/5/13/chartex" xmlns:cx8="http://schemas.microsoft.com/office/drawing/2016/5/14/chartex" xmlns:mc="http://schemas.openxmlformats.org/markup-compatibility/2006" xmlns:aink="http://schemas.microsoft.com/office/drawing/2016/ink" xmlns:am3d="http://schemas.microsoft.com/office/drawing/2017/model3d" xmlns:o="urn:schemas-microsoft-com:office:office" xmlns:oel="http://schemas.microsoft.com/office/2019/extlst" xmlns:r="http://schemas.openxmlformats.org/officeDocument/2006/relationships" xmlns:m="http://schemas.openxmlformats.org/officeDocument/2006/math" xmlns:v="urn:schemas-microsoft-com:vml" xmlns:wp14="http://schemas.microsoft.com/office/word/2010/wordprocessingDrawing" xmlns:wp="http://schemas.openxmlformats.org/drawingml/2006/wordprocessingDrawing" xmlns:w10="urn:schemas-microsoft-com:office:word" xmlns:w="http://schemas.openxmlformats.org/wordprocessingml/2006/main" xmlns:w14="http://schemas.microsoft.com/office/word/2010/wordml" xmlns:w15="http://schemas.microsoft.com/office/word/2012/wordml" xmlns:w16cex="http://schemas.microsoft.com/office/word/2018/wordml/cex" xmlns:w16cid="http://schemas.microsoft.com/office/word/2016/wordml/cid" xmlns:w16="http://schemas.microsoft.com/office/word/2018/wordml" xmlns:w16du="http://schemas.microsoft.com/office/word/2023/wordml/word16du" xmlns:w16sdtdh="http://schemas.microsoft.com/office/word/2020/wordml/sdtdatahash" xmlns:w16se="http://schemas.microsoft.com/office/word/2015/wordml/symex" xmlns:wpg="http://schemas.microsoft.com/office/word/2010/wordprocessingGroup" xmlns:wpi="http://schemas.microsoft.com/office/word/2010/wordprocessingInk" xmlns:wne="http://schemas.microsoft.com/office/word/2006/wordml" xmlns:wps="http://schemas.microsoft.com/office/word/2010/wordprocessingShape" mc:Ignorable="w14 w15 w16se w16cid w16 w16cex w16sdtdh w16du wp14">
+<w:numbering xmlns:wpc="http://schemas.microsoft.com/office/word/2010/wordprocessingCanvas" xmlns:cx="http://schemas.microsoft.com/office/drawing/2014/chartex" xmlns:cx1="http://schemas.microsoft.com/office/drawing/2015/9/8/chartex" xmlns:cx2="http://schemas.microsoft.com/office/drawing/2015/10/21/chartex" xmlns:cx3="http://schemas.microsoft.com/office/drawing/2016/5/9/chartex" xmlns:cx4="http://schemas.microsoft.com/office/drawing/2016/5/10/chartex" xmlns:cx5="http://schemas.microsoft.com/office/drawing/2016/5/11/chartex" xmlns:cx6="http://schemas.microsoft.com/office/drawing/2016/5/12/chartex" xmlns:cx7="http://schemas.microsoft.com/office/drawing/2016/5/13/chartex" xmlns:cx8="http://schemas.microsoft.com/office/drawing/2016/5/14/chartex" xmlns:mc="http://schemas.openxmlformats.org/markup-compatibility/2006" xmlns:aink="http://schemas.microsoft.com/office/drawing/2016/ink" xmlns:am3d="http://schemas.microsoft.com/office/drawing/2017/model3d" xmlns:o="urn:schemas-microsoft-com:office:office" xmlns:oel="http://schemas.microsoft.com/office/2019/extlst" xmlns:r="http://schemas.openxmlformats.org/officeDocument/2006/relationships" xmlns:m="http://schemas.openxmlformats.org/officeDocument/2006/math" xmlns:v="urn:schemas-microsoft-com:vml" xmlns:wp14="http://schemas.microsoft.com/office/word/2010/wordprocessingDrawing" xmlns:wp="http://schemas.openxmlformats.org/drawingml/2006/wordprocessingDrawing" xmlns:w10="urn:schemas-microsoft-com:office:word" xmlns:w="http://schemas.openxmlformats.org/wordprocessingml/2006/main" xmlns:w14="http://schemas.microsoft.com/office/word/2010/wordml" xmlns:w15="http://schemas.microsoft.com/office/word/2012/wordml" xmlns:w16cex="http://schemas.microsoft.com/office/word/2018/wordml/cex" xmlns:w16cid="http://schemas.microsoft.com/office/word/2016/wordml/cid" xmlns:w16="http://schemas.microsoft.com/office/word/2018/wordml" xmlns:w16du="http://schemas.microsoft.com/office/word/2023/wordml/word16du" xmlns:w16sdtdh="http://schemas.microsoft.com/office/word/2020/wordml/sdtdatahash" xmlns:w16sdtfl="http://schemas.microsoft.com/office/word/2024/wordml/sdtformatlock" xmlns:w16se="http://schemas.microsoft.com/office/word/2015/wordml/symex" xmlns:wpg="http://schemas.microsoft.com/office/word/2010/wordprocessingGroup" xmlns:wpi="http://schemas.microsoft.com/office/word/2010/wordprocessingInk" xmlns:wne="http://schemas.microsoft.com/office/word/2006/wordml" xmlns:wps="http://schemas.microsoft.com/office/word/2010/wordprocessingShape" mc:Ignorable="w14 w15 w16se w16cid w16 w16cex w16sdtdh w16sdtfl w16du wp14">
   <w:abstractNum w:abstractNumId="0" w15:restartNumberingAfterBreak="0">
     <w:nsid w:val="11AF101F"/>
     <w:multiLevelType w:val="hybridMultilevel"/>
@@ -9783,7 +9461,7 @@
 </file>
 
 <file path=word/styles.xml><?xml version="1.0" encoding="utf-8"?>
-<w:styles xmlns:mc="http://schemas.openxmlformats.org/markup-compatibility/2006" xmlns:r="http://schemas.openxmlformats.org/officeDocument/2006/relationships" xmlns:w="http://schemas.openxmlformats.org/wordprocessingml/2006/main" xmlns:w14="http://schemas.microsoft.com/office/word/2010/wordml" xmlns:w15="http://schemas.microsoft.com/office/word/2012/wordml" xmlns:w16cex="http://schemas.microsoft.com/office/word/2018/wordml/cex" xmlns:w16cid="http://schemas.microsoft.com/office/word/2016/wordml/cid" xmlns:w16="http://schemas.microsoft.com/office/word/2018/wordml" xmlns:w16du="http://schemas.microsoft.com/office/word/2023/wordml/word16du" xmlns:w16sdtdh="http://schemas.microsoft.com/office/word/2020/wordml/sdtdatahash" xmlns:w16se="http://schemas.microsoft.com/office/word/2015/wordml/symex" mc:Ignorable="w14 w15 w16se w16cid w16 w16cex w16sdtdh w16du">
+<w:styles xmlns:mc="http://schemas.openxmlformats.org/markup-compatibility/2006" xmlns:r="http://schemas.openxmlformats.org/officeDocument/2006/relationships" xmlns:w="http://schemas.openxmlformats.org/wordprocessingml/2006/main" xmlns:w14="http://schemas.microsoft.com/office/word/2010/wordml" xmlns:w15="http://schemas.microsoft.com/office/word/2012/wordml" xmlns:w16cex="http://schemas.microsoft.com/office/word/2018/wordml/cex" xmlns:w16cid="http://schemas.microsoft.com/office/word/2016/wordml/cid" xmlns:w16="http://schemas.microsoft.com/office/word/2018/wordml" xmlns:w16du="http://schemas.microsoft.com/office/word/2023/wordml/word16du" xmlns:w16sdtdh="http://schemas.microsoft.com/office/word/2020/wordml/sdtdatahash" xmlns:w16sdtfl="http://schemas.microsoft.com/office/word/2024/wordml/sdtformatlock" xmlns:w16se="http://schemas.microsoft.com/office/word/2015/wordml/symex" mc:Ignorable="w14 w15 w16se w16cid w16 w16cex w16sdtdh w16sdtfl w16du">
   <w:docDefaults>
     <w:rPrDefault>
       <w:rPr>

</xml_diff>